<commit_message>
shift machine learning to the end
</commit_message>
<xml_diff>
--- a/04:2025 HongZhong Hu_resume.docx
+++ b/04:2025 HongZhong Hu_resume.docx
@@ -327,6 +327,27 @@
           <w:rFonts w:ascii="Times New Roman" w:hAnsi="Times New Roman" w:cs="Times New Roman"/>
           <w:lang w:eastAsia="zh-CN"/>
         </w:rPr>
+        <w:t>/</w:t>
+      </w:r>
+      <w:r>
+        <w:rPr>
+          <w:rFonts w:ascii="Times New Roman" w:hAnsi="Times New Roman" w:cs="Times New Roman"/>
+          <w:lang w:eastAsia="zh-CN"/>
+        </w:rPr>
+        <w:t xml:space="preserve"> </w:t>
+      </w:r>
+      <w:r>
+        <w:rPr>
+          <w:rFonts w:ascii="Times New Roman" w:hAnsi="Times New Roman" w:cs="Times New Roman"/>
+          <w:lang w:eastAsia="zh-CN"/>
+        </w:rPr>
+        <w:t>NoSQL</w:t>
+      </w:r>
+      <w:r>
+        <w:rPr>
+          <w:rFonts w:ascii="Times New Roman" w:hAnsi="Times New Roman" w:cs="Times New Roman"/>
+          <w:lang w:eastAsia="zh-CN"/>
+        </w:rPr>
         <w:t xml:space="preserve"> DB</w:t>
       </w:r>
       <w:r>
@@ -341,21 +362,7 @@
           <w:rFonts w:ascii="Times New Roman" w:hAnsi="Times New Roman" w:cs="Times New Roman"/>
           <w:lang w:eastAsia="zh-CN"/>
         </w:rPr>
-        <w:t>, Mongo</w:t>
-      </w:r>
-      <w:r>
-        <w:rPr>
-          <w:rFonts w:ascii="Times New Roman" w:hAnsi="Times New Roman" w:cs="Times New Roman"/>
-          <w:lang w:eastAsia="zh-CN"/>
-        </w:rPr>
-        <w:t xml:space="preserve"> </w:t>
-      </w:r>
-      <w:r>
-        <w:rPr>
-          <w:rFonts w:ascii="Times New Roman" w:hAnsi="Times New Roman" w:cs="Times New Roman"/>
-          <w:lang w:eastAsia="zh-CN"/>
-        </w:rPr>
-        <w:t xml:space="preserve">DB, Unit Testing, </w:t>
+        <w:t xml:space="preserve">, Unit Testing, </w:t>
       </w:r>
       <w:r>
         <w:rPr>
@@ -386,35 +393,56 @@
           <w:rFonts w:ascii="Times New Roman" w:eastAsia="Microsoft YaHei" w:hAnsi="Times New Roman" w:cs="Times New Roman"/>
           <w:lang w:eastAsia="zh-CN"/>
         </w:rPr>
-        <w:t xml:space="preserve">Machine Learning, </w:t>
+        <w:t xml:space="preserve">AI agent, MCP, RAG, </w:t>
       </w:r>
       <w:r>
         <w:rPr>
           <w:rFonts w:ascii="Times New Roman" w:eastAsia="Microsoft YaHei" w:hAnsi="Times New Roman" w:cs="Times New Roman"/>
           <w:lang w:eastAsia="zh-CN"/>
         </w:rPr>
-        <w:t xml:space="preserve">AI agent, MCP, RAG, </w:t>
+        <w:t>LLM</w:t>
       </w:r>
       <w:r>
         <w:rPr>
           <w:rFonts w:ascii="Times New Roman" w:eastAsia="Microsoft YaHei" w:hAnsi="Times New Roman" w:cs="Times New Roman"/>
           <w:lang w:eastAsia="zh-CN"/>
         </w:rPr>
-        <w:t>LLM</w:t>
+        <w:t xml:space="preserve">, LangChain, Vector DB, </w:t>
       </w:r>
       <w:r>
         <w:rPr>
           <w:rFonts w:ascii="Times New Roman" w:eastAsia="Microsoft YaHei" w:hAnsi="Times New Roman" w:cs="Times New Roman"/>
           <w:lang w:eastAsia="zh-CN"/>
         </w:rPr>
-        <w:t xml:space="preserve">, LangChain, Vector DB, </w:t>
+        <w:t>Embedding Models</w:t>
       </w:r>
       <w:r>
         <w:rPr>
           <w:rFonts w:ascii="Times New Roman" w:eastAsia="Microsoft YaHei" w:hAnsi="Times New Roman" w:cs="Times New Roman"/>
           <w:lang w:eastAsia="zh-CN"/>
         </w:rPr>
-        <w:t xml:space="preserve">Embedding Models </w:t>
+        <w:t>,</w:t>
+      </w:r>
+      <w:r>
+        <w:rPr>
+          <w:rFonts w:ascii="Times New Roman" w:eastAsia="Microsoft YaHei" w:hAnsi="Times New Roman" w:cs="Times New Roman"/>
+          <w:lang w:eastAsia="zh-CN"/>
+        </w:rPr>
+        <w:t xml:space="preserve"> </w:t>
+      </w:r>
+      <w:r>
+        <w:rPr>
+          <w:rFonts w:ascii="Times New Roman" w:eastAsia="Microsoft YaHei" w:hAnsi="Times New Roman" w:cs="Times New Roman"/>
+          <w:lang w:eastAsia="zh-CN"/>
+        </w:rPr>
+        <w:t>Machine Learning</w:t>
+      </w:r>
+      <w:r>
+        <w:rPr>
+          <w:rFonts w:ascii="Times New Roman" w:eastAsia="Microsoft YaHei" w:hAnsi="Times New Roman" w:cs="Times New Roman"/>
+          <w:lang w:eastAsia="zh-CN"/>
+        </w:rPr>
+        <w:t xml:space="preserve"> </w:t>
       </w:r>
     </w:p>
     <w:p>

</xml_diff>